<commit_message>
contenu principal (page principal)
</commit_message>
<xml_diff>
--- a/GestionnaireTaches_Autres_Docs/Projet_GestionnaireTaches_Rayane_Chaabane.docx
+++ b/GestionnaireTaches_Autres_Docs/Projet_GestionnaireTaches_Rayane_Chaabane.docx
@@ -57,7 +57,7 @@
           <w:r>
             <w:fldChar w:fldCharType="separate"/>
           </w:r>
-          <w:hyperlink w:anchor="_Toc160141847" w:history="1">
+          <w:hyperlink w:anchor="_Toc161256319" w:history="1">
             <w:r>
               <w:rPr>
                 <w:rStyle w:val="Lienhypertexte"/>
@@ -103,7 +103,7 @@
                 <w:noProof/>
                 <w:webHidden/>
               </w:rPr>
-              <w:instrText xml:space="preserve"> PAGEREF _Toc160141847 \h </w:instrText>
+              <w:instrText xml:space="preserve"> PAGEREF _Toc161256319 \h </w:instrText>
             </w:r>
             <w:r>
               <w:rPr>
@@ -149,7 +149,7 @@
               <w:lang w:eastAsia="fr-FR"/>
             </w:rPr>
           </w:pPr>
-          <w:hyperlink w:anchor="_Toc160141848" w:history="1">
+          <w:hyperlink w:anchor="_Toc161256320" w:history="1">
             <w:r>
               <w:rPr>
                 <w:rStyle w:val="Lienhypertexte"/>
@@ -195,7 +195,7 @@
                 <w:noProof/>
                 <w:webHidden/>
               </w:rPr>
-              <w:instrText xml:space="preserve"> PAGEREF _Toc160141848 \h </w:instrText>
+              <w:instrText xml:space="preserve"> PAGEREF _Toc161256320 \h </w:instrText>
             </w:r>
             <w:r>
               <w:rPr>
@@ -241,7 +241,7 @@
               <w:lang w:eastAsia="fr-FR"/>
             </w:rPr>
           </w:pPr>
-          <w:hyperlink w:anchor="_Toc160141849" w:history="1">
+          <w:hyperlink w:anchor="_Toc161256321" w:history="1">
             <w:r>
               <w:rPr>
                 <w:rStyle w:val="Lienhypertexte"/>
@@ -287,7 +287,7 @@
                 <w:noProof/>
                 <w:webHidden/>
               </w:rPr>
-              <w:instrText xml:space="preserve"> PAGEREF _Toc160141849 \h </w:instrText>
+              <w:instrText xml:space="preserve"> PAGEREF _Toc161256321 \h </w:instrText>
             </w:r>
             <w:r>
               <w:rPr>
@@ -334,7 +334,7 @@
               <w14:ligatures w14:val="standardContextual"/>
             </w:rPr>
           </w:pPr>
-          <w:hyperlink w:anchor="_Toc160141850" w:history="1">
+          <w:hyperlink w:anchor="_Toc161256322" w:history="1">
             <w:r>
               <w:rPr>
                 <w:rStyle w:val="Lienhypertexte"/>
@@ -379,7 +379,7 @@
                 <w:noProof/>
                 <w:webHidden/>
               </w:rPr>
-              <w:instrText xml:space="preserve"> PAGEREF _Toc160141850 \h </w:instrText>
+              <w:instrText xml:space="preserve"> PAGEREF _Toc161256322 \h </w:instrText>
             </w:r>
             <w:r>
               <w:rPr>
@@ -425,7 +425,7 @@
               <w:lang w:eastAsia="fr-FR"/>
             </w:rPr>
           </w:pPr>
-          <w:hyperlink w:anchor="_Toc160141851" w:history="1">
+          <w:hyperlink w:anchor="_Toc161256323" w:history="1">
             <w:r>
               <w:rPr>
                 <w:rStyle w:val="Lienhypertexte"/>
@@ -471,7 +471,7 @@
                 <w:noProof/>
                 <w:webHidden/>
               </w:rPr>
-              <w:instrText xml:space="preserve"> PAGEREF _Toc160141851 \h </w:instrText>
+              <w:instrText xml:space="preserve"> PAGEREF _Toc161256323 \h </w:instrText>
             </w:r>
             <w:r>
               <w:rPr>
@@ -517,7 +517,7 @@
               <w:lang w:eastAsia="fr-FR"/>
             </w:rPr>
           </w:pPr>
-          <w:hyperlink w:anchor="_Toc160141852" w:history="1">
+          <w:hyperlink w:anchor="_Toc161256324" w:history="1">
             <w:r>
               <w:rPr>
                 <w:rStyle w:val="Lienhypertexte"/>
@@ -563,7 +563,7 @@
                 <w:noProof/>
                 <w:webHidden/>
               </w:rPr>
-              <w:instrText xml:space="preserve"> PAGEREF _Toc160141852 \h </w:instrText>
+              <w:instrText xml:space="preserve"> PAGEREF _Toc161256324 \h </w:instrText>
             </w:r>
             <w:r>
               <w:rPr>
@@ -609,7 +609,7 @@
               <w:lang w:eastAsia="fr-FR"/>
             </w:rPr>
           </w:pPr>
-          <w:hyperlink w:anchor="_Toc160141853" w:history="1">
+          <w:hyperlink w:anchor="_Toc161256325" w:history="1">
             <w:r>
               <w:rPr>
                 <w:rStyle w:val="Lienhypertexte"/>
@@ -634,7 +634,7 @@
                 <w:rStyle w:val="Lienhypertexte"/>
                 <w:noProof/>
               </w:rPr>
-              <w:t>Notifications</w:t>
+              <w:t>Affichage des tâches</w:t>
             </w:r>
             <w:r>
               <w:rPr>
@@ -655,7 +655,7 @@
                 <w:noProof/>
                 <w:webHidden/>
               </w:rPr>
-              <w:instrText xml:space="preserve"> PAGEREF _Toc160141853 \h </w:instrText>
+              <w:instrText xml:space="preserve"> PAGEREF _Toc161256325 \h </w:instrText>
             </w:r>
             <w:r>
               <w:rPr>
@@ -701,7 +701,7 @@
               <w:lang w:eastAsia="fr-FR"/>
             </w:rPr>
           </w:pPr>
-          <w:hyperlink w:anchor="_Toc160141854" w:history="1">
+          <w:hyperlink w:anchor="_Toc161256326" w:history="1">
             <w:r>
               <w:rPr>
                 <w:rStyle w:val="Lienhypertexte"/>
@@ -726,7 +726,7 @@
                 <w:rStyle w:val="Lienhypertexte"/>
                 <w:noProof/>
               </w:rPr>
-              <w:t>Affichage des tâches</w:t>
+              <w:t>Exigences non fonctionnelles</w:t>
             </w:r>
             <w:r>
               <w:rPr>
@@ -747,99 +747,7 @@
                 <w:noProof/>
                 <w:webHidden/>
               </w:rPr>
-              <w:instrText xml:space="preserve"> PAGEREF _Toc160141854 \h </w:instrText>
-            </w:r>
-            <w:r>
-              <w:rPr>
-                <w:noProof/>
-                <w:webHidden/>
-              </w:rPr>
-            </w:r>
-            <w:r>
-              <w:rPr>
-                <w:noProof/>
-                <w:webHidden/>
-              </w:rPr>
-              <w:fldChar w:fldCharType="separate"/>
-            </w:r>
-            <w:r>
-              <w:rPr>
-                <w:noProof/>
-                <w:webHidden/>
-              </w:rPr>
-              <w:t>3</w:t>
-            </w:r>
-            <w:r>
-              <w:rPr>
-                <w:noProof/>
-                <w:webHidden/>
-              </w:rPr>
-              <w:fldChar w:fldCharType="end"/>
-            </w:r>
-          </w:hyperlink>
-        </w:p>
-        <w:p>
-          <w:pPr>
-            <w:pStyle w:val="TM1"/>
-            <w:tabs>
-              <w:tab w:val="left" w:pos="720"/>
-              <w:tab w:val="right" w:leader="dot" w:pos="9062"/>
-            </w:tabs>
-            <w:rPr>
-              <w:rFonts w:eastAsiaTheme="minorEastAsia"/>
-              <w:noProof/>
-              <w:sz w:val="24"/>
-              <w:szCs w:val="24"/>
-              <w:lang w:eastAsia="fr-FR"/>
-            </w:rPr>
-          </w:pPr>
-          <w:hyperlink w:anchor="_Toc160141855" w:history="1">
-            <w:r>
-              <w:rPr>
-                <w:rStyle w:val="Lienhypertexte"/>
-                <w:b/>
-                <w:bCs/>
-                <w:noProof/>
-              </w:rPr>
-              <w:t>8.</w:t>
-            </w:r>
-            <w:r>
-              <w:rPr>
-                <w:rFonts w:eastAsiaTheme="minorEastAsia"/>
-                <w:noProof/>
-                <w:sz w:val="24"/>
-                <w:szCs w:val="24"/>
-                <w:lang w:eastAsia="fr-FR"/>
-              </w:rPr>
-              <w:tab/>
-            </w:r>
-            <w:r>
-              <w:rPr>
-                <w:rStyle w:val="Lienhypertexte"/>
-                <w:noProof/>
-              </w:rPr>
-              <w:t>Exigences non fonctionnelles</w:t>
-            </w:r>
-            <w:r>
-              <w:rPr>
-                <w:noProof/>
-                <w:webHidden/>
-              </w:rPr>
-              <w:tab/>
-            </w:r>
-            <w:r>
-              <w:rPr>
-                <w:noProof/>
-                <w:webHidden/>
-              </w:rPr>
-              <w:fldChar w:fldCharType="begin"/>
-            </w:r>
-            <w:r>
-              <w:rPr>
-                <w:noProof/>
-                <w:webHidden/>
-              </w:rPr>
-              <w:instrText xml:space="preserve"> PAGEREF _Toc160141855 \h </w:instrText>
+              <w:instrText xml:space="preserve"> PAGEREF _Toc161256326 \h </w:instrText>
             </w:r>
             <w:r>
               <w:rPr>
@@ -886,7 +794,7 @@
               <w14:ligatures w14:val="standardContextual"/>
             </w:rPr>
           </w:pPr>
-          <w:hyperlink w:anchor="_Toc160141856" w:history="1">
+          <w:hyperlink w:anchor="_Toc161256327" w:history="1">
             <w:r>
               <w:rPr>
                 <w:rStyle w:val="Lienhypertexte"/>
@@ -931,7 +839,7 @@
                 <w:noProof/>
                 <w:webHidden/>
               </w:rPr>
-              <w:instrText xml:space="preserve"> PAGEREF _Toc160141856 \h </w:instrText>
+              <w:instrText xml:space="preserve"> PAGEREF _Toc161256327 \h </w:instrText>
             </w:r>
             <w:r>
               <w:rPr>
@@ -978,7 +886,7 @@
               <w14:ligatures w14:val="standardContextual"/>
             </w:rPr>
           </w:pPr>
-          <w:hyperlink w:anchor="_Toc160141857" w:history="1">
+          <w:hyperlink w:anchor="_Toc161256328" w:history="1">
             <w:r>
               <w:rPr>
                 <w:rStyle w:val="Lienhypertexte"/>
@@ -1023,7 +931,7 @@
                 <w:noProof/>
                 <w:webHidden/>
               </w:rPr>
-              <w:instrText xml:space="preserve"> PAGEREF _Toc160141857 \h </w:instrText>
+              <w:instrText xml:space="preserve"> PAGEREF _Toc161256328 \h </w:instrText>
             </w:r>
             <w:r>
               <w:rPr>
@@ -1069,7 +977,7 @@
               <w:lang w:eastAsia="fr-FR"/>
             </w:rPr>
           </w:pPr>
-          <w:hyperlink w:anchor="_Toc160141858" w:history="1">
+          <w:hyperlink w:anchor="_Toc161256329" w:history="1">
             <w:r>
               <w:rPr>
                 <w:rStyle w:val="Lienhypertexte"/>
@@ -1077,7 +985,7 @@
                 <w:bCs/>
                 <w:noProof/>
               </w:rPr>
-              <w:t>9.</w:t>
+              <w:t>8.</w:t>
             </w:r>
             <w:r>
               <w:rPr>
@@ -1115,7 +1023,7 @@
                 <w:noProof/>
                 <w:webHidden/>
               </w:rPr>
-              <w:instrText xml:space="preserve"> PAGEREF _Toc160141858 \h </w:instrText>
+              <w:instrText xml:space="preserve"> PAGEREF _Toc161256329 \h </w:instrText>
             </w:r>
             <w:r>
               <w:rPr>
@@ -1135,7 +1043,7 @@
                 <w:noProof/>
                 <w:webHidden/>
               </w:rPr>
-              <w:t>3</w:t>
+              <w:t>4</w:t>
             </w:r>
             <w:r>
               <w:rPr>
@@ -1161,15 +1069,16 @@
               <w:lang w:eastAsia="fr-FR"/>
             </w:rPr>
           </w:pPr>
-          <w:hyperlink w:anchor="_Toc160141859" w:history="1">
+          <w:hyperlink w:anchor="_Toc161256330" w:history="1">
             <w:r>
               <w:rPr>
                 <w:rStyle w:val="Lienhypertexte"/>
                 <w:b/>
                 <w:bCs/>
                 <w:noProof/>
-              </w:rPr>
-              <w:t>10.</w:t>
+                <w:lang w:eastAsia="fr-FR"/>
+              </w:rPr>
+              <w:t>9.</w:t>
             </w:r>
             <w:r>
               <w:rPr>
@@ -1207,7 +1116,7 @@
                 <w:noProof/>
                 <w:webHidden/>
               </w:rPr>
-              <w:instrText xml:space="preserve"> PAGEREF _Toc160141859 \h </w:instrText>
+              <w:instrText xml:space="preserve"> PAGEREF _Toc161256330 \h </w:instrText>
             </w:r>
             <w:r>
               <w:rPr>
@@ -1261,7 +1170,7 @@
       <w:pPr>
         <w:pStyle w:val="Titre1"/>
       </w:pPr>
-      <w:bookmarkStart w:id="0" w:name="_Toc160141847"/>
+      <w:bookmarkStart w:id="0" w:name="_Toc161256319"/>
       <w:r>
         <w:lastRenderedPageBreak/>
         <w:t>Introduction</w:t>
@@ -1284,7 +1193,7 @@
       <w:pPr>
         <w:pStyle w:val="Titre1"/>
       </w:pPr>
-      <w:bookmarkStart w:id="1" w:name="_Toc160141848"/>
+      <w:bookmarkStart w:id="1" w:name="_Toc161256320"/>
       <w:r>
         <w:t>Description du projet</w:t>
       </w:r>
@@ -1350,7 +1259,7 @@
       <w:pPr>
         <w:pStyle w:val="Titre1"/>
       </w:pPr>
-      <w:bookmarkStart w:id="2" w:name="_Toc160141849"/>
+      <w:bookmarkStart w:id="2" w:name="_Toc161256321"/>
       <w:r>
         <w:t>Exigences fonctionnelles</w:t>
       </w:r>
@@ -1360,7 +1269,7 @@
       <w:pPr>
         <w:pStyle w:val="Titre2"/>
       </w:pPr>
-      <w:bookmarkStart w:id="3" w:name="_Toc160141850"/>
+      <w:bookmarkStart w:id="3" w:name="_Toc161256322"/>
       <w:r>
         <w:t>Inscription et connexion</w:t>
       </w:r>
@@ -1409,7 +1318,7 @@
       <w:pPr>
         <w:pStyle w:val="Titre1"/>
       </w:pPr>
-      <w:bookmarkStart w:id="4" w:name="_Toc160141851"/>
+      <w:bookmarkStart w:id="4" w:name="_Toc161256323"/>
       <w:r>
         <w:t>Gestion des tâches</w:t>
       </w:r>
@@ -1424,7 +1333,13 @@
         </w:numPr>
       </w:pPr>
       <w:r>
-        <w:t>Les utilisateurs doivent pouvoir ajouter de nouvelles tâches avec un titre, une description et une date d'échéance.</w:t>
+        <w:t>Les utilisateurs doivent pouvoir ajouter de nouvelles tâches avec un titre</w:t>
+      </w:r>
+      <w:r>
+        <w:t xml:space="preserve"> </w:t>
+      </w:r>
+      <w:r>
+        <w:t>et une date d'échéance.</w:t>
       </w:r>
     </w:p>
     <w:p>
@@ -1467,7 +1382,7 @@
       <w:pPr>
         <w:pStyle w:val="Titre1"/>
       </w:pPr>
-      <w:bookmarkStart w:id="5" w:name="_Toc160141852"/>
+      <w:bookmarkStart w:id="5" w:name="_Toc161256324"/>
       <w:r>
         <w:lastRenderedPageBreak/>
         <w:t>Marquage des tâches</w:t>
@@ -1501,50 +1416,16 @@
     <w:p>
       <w:pPr>
         <w:pStyle w:val="Titre1"/>
-      </w:pPr>
-      <w:bookmarkStart w:id="6" w:name="_Toc160141853"/>
-      <w:r>
-        <w:t>Notifications</w:t>
-      </w:r>
-      <w:bookmarkEnd w:id="6"/>
-    </w:p>
-    <w:p>
-      <w:pPr>
-        <w:pStyle w:val="paragraphe"/>
-        <w:numPr>
-          <w:ilvl w:val="0"/>
-          <w:numId w:val="34"/>
-        </w:numPr>
-      </w:pPr>
-      <w:r>
-        <w:t>Les utilisateurs doivent recevoir des notifications pour les rappeler des tâches à venir.</w:t>
-      </w:r>
-    </w:p>
-    <w:p>
-      <w:pPr>
-        <w:pStyle w:val="paragraphe"/>
-        <w:numPr>
-          <w:ilvl w:val="0"/>
-          <w:numId w:val="34"/>
-        </w:numPr>
-      </w:pPr>
-      <w:r>
-        <w:t>Les utilisateurs doivent pouvoir activer ou désactiver les notifications par e-mail ou par notifications push.</w:t>
-      </w:r>
-    </w:p>
-    <w:p>
-      <w:pPr>
-        <w:pStyle w:val="Titre1"/>
         <w:rPr>
           <w:sz w:val="28"/>
           <w:szCs w:val="28"/>
         </w:rPr>
       </w:pPr>
-      <w:bookmarkStart w:id="7" w:name="_Toc160141854"/>
+      <w:bookmarkStart w:id="6" w:name="_Toc161256325"/>
       <w:r>
         <w:t>Affichage des tâches</w:t>
       </w:r>
-      <w:bookmarkEnd w:id="7"/>
+      <w:bookmarkEnd w:id="6"/>
     </w:p>
     <w:p>
       <w:pPr>
@@ -1584,37 +1465,13 @@
     </w:p>
     <w:p>
       <w:pPr>
-        <w:pStyle w:val="paragraphe"/>
-        <w:numPr>
-          <w:ilvl w:val="0"/>
-          <w:numId w:val="25"/>
-        </w:numPr>
-        <w:rPr>
-          <w:lang w:eastAsia="fr-FR"/>
-        </w:rPr>
-      </w:pPr>
-      <w:r>
-        <w:rPr>
-          <w:lang w:eastAsia="fr-FR"/>
-        </w:rPr>
-        <w:t>Les utilisateurs doivent pouvoir visualiser les détails d'une tâche en cliquant sur celle-ci</w:t>
-      </w:r>
-      <w:r>
-        <w:rPr>
-          <w:lang w:eastAsia="fr-FR"/>
-        </w:rPr>
-        <w:t>.</w:t>
-      </w:r>
-    </w:p>
-    <w:p>
-      <w:pPr>
         <w:pStyle w:val="Titre1"/>
       </w:pPr>
-      <w:bookmarkStart w:id="8" w:name="_Toc160141855"/>
+      <w:bookmarkStart w:id="7" w:name="_Toc161256326"/>
       <w:r>
         <w:t>Exigences non fonctionnelles</w:t>
       </w:r>
-      <w:bookmarkEnd w:id="8"/>
+      <w:bookmarkEnd w:id="7"/>
     </w:p>
     <w:p>
       <w:pPr>
@@ -1624,15 +1481,19 @@
           <w:numId w:val="30"/>
         </w:numPr>
       </w:pPr>
-      <w:bookmarkStart w:id="9" w:name="_Toc160141856"/>
+      <w:bookmarkStart w:id="8" w:name="_Toc161256327"/>
       <w:r>
         <w:t>Sécurité</w:t>
       </w:r>
-      <w:bookmarkEnd w:id="9"/>
+      <w:bookmarkEnd w:id="8"/>
     </w:p>
     <w:p>
       <w:pPr>
         <w:pStyle w:val="paragraphe"/>
+        <w:numPr>
+          <w:ilvl w:val="0"/>
+          <w:numId w:val="42"/>
+        </w:numPr>
       </w:pPr>
       <w:r>
         <w:t>Toutes les données des utilisateurs doivent être stockées de manière sécurisée dans la base de données.</w:t>
@@ -1641,6 +1502,10 @@
     <w:p>
       <w:pPr>
         <w:pStyle w:val="paragraphe"/>
+        <w:numPr>
+          <w:ilvl w:val="0"/>
+          <w:numId w:val="42"/>
+        </w:numPr>
       </w:pPr>
       <w:r>
         <w:t>Les mots de passe des utilisateurs doivent être hachés avant d'être stockés.</w:t>
@@ -1654,11 +1519,11 @@
           <w:numId w:val="30"/>
         </w:numPr>
       </w:pPr>
-      <w:bookmarkStart w:id="10" w:name="_Toc160141857"/>
+      <w:bookmarkStart w:id="9" w:name="_Toc161256328"/>
       <w:r>
         <w:t>Convivialité</w:t>
       </w:r>
-      <w:bookmarkEnd w:id="10"/>
+      <w:bookmarkEnd w:id="9"/>
     </w:p>
     <w:p>
       <w:pPr>
@@ -1716,13 +1581,29 @@
     </w:p>
     <w:p>
       <w:pPr>
+        <w:rPr>
+          <w:sz w:val="28"/>
+          <w:szCs w:val="28"/>
+          <w:lang w:eastAsia="fr-FR"/>
+        </w:rPr>
+      </w:pPr>
+      <w:r>
+        <w:rPr>
+          <w:lang w:eastAsia="fr-FR"/>
+        </w:rPr>
+        <w:br w:type="page"/>
+      </w:r>
+    </w:p>
+    <w:p>
+      <w:pPr>
         <w:pStyle w:val="Titre1"/>
       </w:pPr>
-      <w:bookmarkStart w:id="11" w:name="_Toc160141858"/>
+      <w:bookmarkStart w:id="10" w:name="_Toc161256329"/>
       <w:r>
+        <w:lastRenderedPageBreak/>
         <w:t>Exigences techniques</w:t>
       </w:r>
-      <w:bookmarkEnd w:id="11"/>
+      <w:bookmarkEnd w:id="10"/>
     </w:p>
     <w:p>
       <w:pPr>
@@ -1739,70 +1620,21 @@
         <w:rPr>
           <w:lang w:eastAsia="fr-FR"/>
         </w:rPr>
-        <w:t>L'application sera développée en PHP avec une architecture MVC (Modèle-Vue-Contrôleur).</w:t>
-      </w:r>
-    </w:p>
-    <w:p>
-      <w:pPr>
-        <w:pStyle w:val="paragraphe"/>
-        <w:numPr>
-          <w:ilvl w:val="0"/>
-          <w:numId w:val="40"/>
-        </w:numPr>
-        <w:rPr>
-          <w:lang w:eastAsia="fr-FR"/>
-        </w:rPr>
-      </w:pPr>
-      <w:r>
-        <w:rPr>
-          <w:lang w:eastAsia="fr-FR"/>
-        </w:rPr>
         <w:t>Une base de données MySQL sera utilisée pour stocker les données des utilisateurs et des tâches.</w:t>
       </w:r>
     </w:p>
     <w:p>
       <w:pPr>
-        <w:pStyle w:val="paragraphe"/>
-        <w:numPr>
-          <w:ilvl w:val="0"/>
-          <w:numId w:val="40"/>
-        </w:numPr>
+        <w:pStyle w:val="Titre1"/>
         <w:rPr>
           <w:lang w:eastAsia="fr-FR"/>
         </w:rPr>
       </w:pPr>
+      <w:bookmarkStart w:id="11" w:name="_Toc161256330"/>
       <w:r>
-        <w:rPr>
-          <w:lang w:eastAsia="fr-FR"/>
-        </w:rPr>
-        <w:t>L'application sera conçue de manière à permettre une extensibilité facile pour l'ajout de nouvelles fonctionnalités à l'avenir.</w:t>
-      </w:r>
-    </w:p>
-    <w:p>
-      <w:pPr>
-        <w:rPr>
-          <w:sz w:val="28"/>
-          <w:szCs w:val="28"/>
-          <w:lang w:eastAsia="fr-FR"/>
-        </w:rPr>
-      </w:pPr>
-      <w:r>
-        <w:rPr>
-          <w:lang w:eastAsia="fr-FR"/>
-        </w:rPr>
-        <w:br w:type="page"/>
-      </w:r>
-    </w:p>
-    <w:p>
-      <w:pPr>
-        <w:pStyle w:val="Titre1"/>
-      </w:pPr>
-      <w:bookmarkStart w:id="12" w:name="_Toc160141859"/>
-      <w:r>
-        <w:lastRenderedPageBreak/>
         <w:t>Diagrammes et maquettes</w:t>
       </w:r>
-      <w:bookmarkEnd w:id="12"/>
+      <w:bookmarkEnd w:id="11"/>
     </w:p>
     <w:p>
       <w:pPr>
@@ -1822,6 +1654,57 @@
     <w:p>
       <w:pPr>
         <w:pStyle w:val="Sous-Titre1"/>
+      </w:pPr>
+      <w:r>
+        <w:rPr>
+          <w:noProof/>
+        </w:rPr>
+        <w:drawing>
+          <wp:inline distT="0" distB="0" distL="0" distR="0" wp14:anchorId="17EDFE70" wp14:editId="5521B39F">
+            <wp:extent cx="3752697" cy="3221284"/>
+            <wp:effectExtent l="0" t="0" r="635" b="0"/>
+            <wp:docPr id="1236027934" name="Image 1" descr="Une image contenant texte, capture d’écran, diagramme, Police"/>
+            <wp:cNvGraphicFramePr>
+              <a:graphicFrameLocks xmlns:a="http://schemas.openxmlformats.org/drawingml/2006/main" noChangeAspect="1"/>
+            </wp:cNvGraphicFramePr>
+            <a:graphic xmlns:a="http://schemas.openxmlformats.org/drawingml/2006/main">
+              <a:graphicData uri="http://schemas.openxmlformats.org/drawingml/2006/picture">
+                <pic:pic xmlns:pic="http://schemas.openxmlformats.org/drawingml/2006/picture">
+                  <pic:nvPicPr>
+                    <pic:cNvPr id="1236027934" name="Image 1" descr="Une image contenant texte, capture d’écran, diagramme, Police"/>
+                    <pic:cNvPicPr/>
+                  </pic:nvPicPr>
+                  <pic:blipFill>
+                    <a:blip r:embed="rId8">
+                      <a:extLst>
+                        <a:ext uri="{28A0092B-C50C-407E-A947-70E740481C1C}">
+                          <a14:useLocalDpi xmlns:a14="http://schemas.microsoft.com/office/drawing/2010/main" val="0"/>
+                        </a:ext>
+                      </a:extLst>
+                    </a:blip>
+                    <a:stretch>
+                      <a:fillRect/>
+                    </a:stretch>
+                  </pic:blipFill>
+                  <pic:spPr>
+                    <a:xfrm>
+                      <a:off x="0" y="0"/>
+                      <a:ext cx="3764818" cy="3231689"/>
+                    </a:xfrm>
+                    <a:prstGeom prst="rect">
+                      <a:avLst/>
+                    </a:prstGeom>
+                  </pic:spPr>
+                </pic:pic>
+              </a:graphicData>
+            </a:graphic>
+          </wp:inline>
+        </w:drawing>
+      </w:r>
+    </w:p>
+    <w:p>
+      <w:pPr>
+        <w:pStyle w:val="Sous-Titre1"/>
         <w:numPr>
           <w:ilvl w:val="0"/>
           <w:numId w:val="41"/>
@@ -1845,7 +1728,7 @@
     </w:p>
     <w:p/>
     <w:sectPr>
-      <w:headerReference w:type="default" r:id="rId8"/>
+      <w:headerReference w:type="default" r:id="rId9"/>
       <w:pgSz w:w="11906" w:h="16838"/>
       <w:pgMar w:top="1417" w:right="1417" w:bottom="1417" w:left="1417" w:header="708" w:footer="708" w:gutter="0"/>
       <w:cols w:space="708"/>
@@ -5673,6 +5556,119 @@
     </w:lvl>
   </w:abstractNum>
   <w:abstractNum w:abstractNumId="31" w15:restartNumberingAfterBreak="0">
+    <w:nsid w:val="6BE86255"/>
+    <w:multiLevelType w:val="hybridMultilevel"/>
+    <w:tmpl w:val="50C2B32A"/>
+    <w:lvl w:ilvl="0" w:tplc="040C0001">
+      <w:start w:val="1"/>
+      <w:numFmt w:val="bullet"/>
+      <w:lvlText w:val=""/>
+      <w:lvlJc w:val="left"/>
+      <w:pPr>
+        <w:ind w:left="1080" w:hanging="360"/>
+      </w:pPr>
+      <w:rPr>
+        <w:rFonts w:ascii="Symbol" w:hAnsi="Symbol" w:hint="default"/>
+      </w:rPr>
+    </w:lvl>
+    <w:lvl w:ilvl="1" w:tplc="040C0003" w:tentative="1">
+      <w:start w:val="1"/>
+      <w:numFmt w:val="bullet"/>
+      <w:lvlText w:val="o"/>
+      <w:lvlJc w:val="left"/>
+      <w:pPr>
+        <w:ind w:left="1800" w:hanging="360"/>
+      </w:pPr>
+      <w:rPr>
+        <w:rFonts w:ascii="Courier New" w:hAnsi="Courier New" w:cs="Courier New" w:hint="default"/>
+      </w:rPr>
+    </w:lvl>
+    <w:lvl w:ilvl="2" w:tplc="040C0005" w:tentative="1">
+      <w:start w:val="1"/>
+      <w:numFmt w:val="bullet"/>
+      <w:lvlText w:val=""/>
+      <w:lvlJc w:val="left"/>
+      <w:pPr>
+        <w:ind w:left="2520" w:hanging="360"/>
+      </w:pPr>
+      <w:rPr>
+        <w:rFonts w:ascii="Wingdings" w:hAnsi="Wingdings" w:hint="default"/>
+      </w:rPr>
+    </w:lvl>
+    <w:lvl w:ilvl="3" w:tplc="040C0001" w:tentative="1">
+      <w:start w:val="1"/>
+      <w:numFmt w:val="bullet"/>
+      <w:lvlText w:val=""/>
+      <w:lvlJc w:val="left"/>
+      <w:pPr>
+        <w:ind w:left="3240" w:hanging="360"/>
+      </w:pPr>
+      <w:rPr>
+        <w:rFonts w:ascii="Symbol" w:hAnsi="Symbol" w:hint="default"/>
+      </w:rPr>
+    </w:lvl>
+    <w:lvl w:ilvl="4" w:tplc="040C0003" w:tentative="1">
+      <w:start w:val="1"/>
+      <w:numFmt w:val="bullet"/>
+      <w:lvlText w:val="o"/>
+      <w:lvlJc w:val="left"/>
+      <w:pPr>
+        <w:ind w:left="3960" w:hanging="360"/>
+      </w:pPr>
+      <w:rPr>
+        <w:rFonts w:ascii="Courier New" w:hAnsi="Courier New" w:cs="Courier New" w:hint="default"/>
+      </w:rPr>
+    </w:lvl>
+    <w:lvl w:ilvl="5" w:tplc="040C0005" w:tentative="1">
+      <w:start w:val="1"/>
+      <w:numFmt w:val="bullet"/>
+      <w:lvlText w:val=""/>
+      <w:lvlJc w:val="left"/>
+      <w:pPr>
+        <w:ind w:left="4680" w:hanging="360"/>
+      </w:pPr>
+      <w:rPr>
+        <w:rFonts w:ascii="Wingdings" w:hAnsi="Wingdings" w:hint="default"/>
+      </w:rPr>
+    </w:lvl>
+    <w:lvl w:ilvl="6" w:tplc="040C0001" w:tentative="1">
+      <w:start w:val="1"/>
+      <w:numFmt w:val="bullet"/>
+      <w:lvlText w:val=""/>
+      <w:lvlJc w:val="left"/>
+      <w:pPr>
+        <w:ind w:left="5400" w:hanging="360"/>
+      </w:pPr>
+      <w:rPr>
+        <w:rFonts w:ascii="Symbol" w:hAnsi="Symbol" w:hint="default"/>
+      </w:rPr>
+    </w:lvl>
+    <w:lvl w:ilvl="7" w:tplc="040C0003" w:tentative="1">
+      <w:start w:val="1"/>
+      <w:numFmt w:val="bullet"/>
+      <w:lvlText w:val="o"/>
+      <w:lvlJc w:val="left"/>
+      <w:pPr>
+        <w:ind w:left="6120" w:hanging="360"/>
+      </w:pPr>
+      <w:rPr>
+        <w:rFonts w:ascii="Courier New" w:hAnsi="Courier New" w:cs="Courier New" w:hint="default"/>
+      </w:rPr>
+    </w:lvl>
+    <w:lvl w:ilvl="8" w:tplc="040C0005" w:tentative="1">
+      <w:start w:val="1"/>
+      <w:numFmt w:val="bullet"/>
+      <w:lvlText w:val=""/>
+      <w:lvlJc w:val="left"/>
+      <w:pPr>
+        <w:ind w:left="6840" w:hanging="360"/>
+      </w:pPr>
+      <w:rPr>
+        <w:rFonts w:ascii="Wingdings" w:hAnsi="Wingdings" w:hint="default"/>
+      </w:rPr>
+    </w:lvl>
+  </w:abstractNum>
+  <w:abstractNum w:abstractNumId="32" w15:restartNumberingAfterBreak="0">
     <w:nsid w:val="6CA011FE"/>
     <w:multiLevelType w:val="multilevel"/>
     <w:tmpl w:val="D6A4D00E"/>
@@ -5821,7 +5817,7 @@
       </w:rPr>
     </w:lvl>
   </w:abstractNum>
-  <w:abstractNum w:abstractNumId="32" w15:restartNumberingAfterBreak="0">
+  <w:abstractNum w:abstractNumId="33" w15:restartNumberingAfterBreak="0">
     <w:nsid w:val="6DC038D8"/>
     <w:multiLevelType w:val="hybridMultilevel"/>
     <w:tmpl w:val="F66C5502"/>
@@ -5907,7 +5903,7 @@
       </w:pPr>
     </w:lvl>
   </w:abstractNum>
-  <w:abstractNum w:abstractNumId="33" w15:restartNumberingAfterBreak="0">
+  <w:abstractNum w:abstractNumId="34" w15:restartNumberingAfterBreak="0">
     <w:nsid w:val="709A172E"/>
     <w:multiLevelType w:val="hybridMultilevel"/>
     <w:tmpl w:val="DC7AAD46"/>
@@ -6020,7 +6016,7 @@
       </w:rPr>
     </w:lvl>
   </w:abstractNum>
-  <w:abstractNum w:abstractNumId="34" w15:restartNumberingAfterBreak="0">
+  <w:abstractNum w:abstractNumId="35" w15:restartNumberingAfterBreak="0">
     <w:nsid w:val="77095AA7"/>
     <w:multiLevelType w:val="multilevel"/>
     <w:tmpl w:val="040C001F"/>
@@ -6106,7 +6102,7 @@
       </w:pPr>
     </w:lvl>
   </w:abstractNum>
-  <w:abstractNum w:abstractNumId="35" w15:restartNumberingAfterBreak="0">
+  <w:abstractNum w:abstractNumId="36" w15:restartNumberingAfterBreak="0">
     <w:nsid w:val="7A6B1BDF"/>
     <w:multiLevelType w:val="multilevel"/>
     <w:tmpl w:val="C74AEB32"/>
@@ -6227,7 +6223,7 @@
       </w:rPr>
     </w:lvl>
   </w:abstractNum>
-  <w:abstractNum w:abstractNumId="36" w15:restartNumberingAfterBreak="0">
+  <w:abstractNum w:abstractNumId="37" w15:restartNumberingAfterBreak="0">
     <w:nsid w:val="7A7774C0"/>
     <w:multiLevelType w:val="multilevel"/>
     <w:tmpl w:val="719E49C6"/>
@@ -6376,7 +6372,7 @@
       </w:rPr>
     </w:lvl>
   </w:abstractNum>
-  <w:abstractNum w:abstractNumId="37" w15:restartNumberingAfterBreak="0">
+  <w:abstractNum w:abstractNumId="38" w15:restartNumberingAfterBreak="0">
     <w:nsid w:val="7BE97707"/>
     <w:multiLevelType w:val="hybridMultilevel"/>
     <w:tmpl w:val="2062C3D4"/>
@@ -6489,7 +6485,7 @@
       </w:rPr>
     </w:lvl>
   </w:abstractNum>
-  <w:abstractNum w:abstractNumId="38" w15:restartNumberingAfterBreak="0">
+  <w:abstractNum w:abstractNumId="39" w15:restartNumberingAfterBreak="0">
     <w:nsid w:val="7DC1293B"/>
     <w:multiLevelType w:val="multilevel"/>
     <w:tmpl w:val="040C001F"/>
@@ -6575,7 +6571,7 @@
       </w:pPr>
     </w:lvl>
   </w:abstractNum>
-  <w:abstractNum w:abstractNumId="39" w15:restartNumberingAfterBreak="0">
+  <w:abstractNum w:abstractNumId="40" w15:restartNumberingAfterBreak="0">
     <w:nsid w:val="7E2517CD"/>
     <w:multiLevelType w:val="multilevel"/>
     <w:tmpl w:val="3A96197A"/>
@@ -6696,7 +6692,7 @@
       </w:rPr>
     </w:lvl>
   </w:abstractNum>
-  <w:abstractNum w:abstractNumId="40" w15:restartNumberingAfterBreak="0">
+  <w:abstractNum w:abstractNumId="41" w15:restartNumberingAfterBreak="0">
     <w:nsid w:val="7F7F7519"/>
     <w:multiLevelType w:val="multilevel"/>
     <w:tmpl w:val="040C001F"/>
@@ -6786,10 +6782,10 @@
     <w:abstractNumId w:val="12"/>
   </w:num>
   <w:num w:numId="2" w16cid:durableId="1105074488">
-    <w:abstractNumId w:val="35"/>
+    <w:abstractNumId w:val="36"/>
   </w:num>
   <w:num w:numId="3" w16cid:durableId="348678339">
-    <w:abstractNumId w:val="31"/>
+    <w:abstractNumId w:val="32"/>
   </w:num>
   <w:num w:numId="4" w16cid:durableId="2098671654">
     <w:abstractNumId w:val="28"/>
@@ -6798,7 +6794,7 @@
     <w:abstractNumId w:val="3"/>
   </w:num>
   <w:num w:numId="6" w16cid:durableId="1477717971">
-    <w:abstractNumId w:val="36"/>
+    <w:abstractNumId w:val="37"/>
   </w:num>
   <w:num w:numId="7" w16cid:durableId="1725373262">
     <w:abstractNumId w:val="0"/>
@@ -6822,19 +6818,19 @@
     <w:abstractNumId w:val="8"/>
   </w:num>
   <w:num w:numId="14" w16cid:durableId="1936471977">
+    <w:abstractNumId w:val="40"/>
+  </w:num>
+  <w:num w:numId="15" w16cid:durableId="857474474">
     <w:abstractNumId w:val="39"/>
   </w:num>
-  <w:num w:numId="15" w16cid:durableId="857474474">
-    <w:abstractNumId w:val="38"/>
-  </w:num>
   <w:num w:numId="16" w16cid:durableId="21713761">
-    <w:abstractNumId w:val="34"/>
+    <w:abstractNumId w:val="35"/>
   </w:num>
   <w:num w:numId="17" w16cid:durableId="1234046297">
     <w:abstractNumId w:val="24"/>
   </w:num>
   <w:num w:numId="18" w16cid:durableId="1950045876">
-    <w:abstractNumId w:val="40"/>
+    <w:abstractNumId w:val="41"/>
   </w:num>
   <w:num w:numId="19" w16cid:durableId="595018357">
     <w:abstractNumId w:val="19"/>
@@ -6849,13 +6845,13 @@
     <w:abstractNumId w:val="4"/>
   </w:num>
   <w:num w:numId="23" w16cid:durableId="1597058323">
-    <w:abstractNumId w:val="37"/>
+    <w:abstractNumId w:val="38"/>
   </w:num>
   <w:num w:numId="24" w16cid:durableId="2046364261">
     <w:abstractNumId w:val="6"/>
   </w:num>
   <w:num w:numId="25" w16cid:durableId="2040928376">
-    <w:abstractNumId w:val="33"/>
+    <w:abstractNumId w:val="34"/>
   </w:num>
   <w:num w:numId="26" w16cid:durableId="1019628287">
     <w:abstractNumId w:val="27"/>
@@ -6879,7 +6875,7 @@
     <w:abstractNumId w:val="9"/>
   </w:num>
   <w:num w:numId="33" w16cid:durableId="1765803253">
-    <w:abstractNumId w:val="32"/>
+    <w:abstractNumId w:val="33"/>
   </w:num>
   <w:num w:numId="34" w16cid:durableId="751321199">
     <w:abstractNumId w:val="7"/>
@@ -6904,6 +6900,9 @@
   </w:num>
   <w:num w:numId="41" w16cid:durableId="1094939115">
     <w:abstractNumId w:val="11"/>
+  </w:num>
+  <w:num w:numId="42" w16cid:durableId="1534658702">
+    <w:abstractNumId w:val="31"/>
   </w:num>
 </w:numbering>
 </file>
@@ -7514,6 +7513,7 @@
   <w:style w:type="character" w:default="1" w:styleId="Policepardfaut">
     <w:name w:val="Default Paragraph Font"/>
     <w:uiPriority w:val="1"/>
+    <w:semiHidden/>
     <w:unhideWhenUsed/>
   </w:style>
   <w:style w:type="table" w:default="1" w:styleId="TableauNormal">

</xml_diff>